<commit_message>
Update CS251-2023-S25,26-AhmedHassan & HassanMorad-20210755-ToffeeSDS-Code.1.0 .docx
</commit_message>
<xml_diff>
--- a/CS251-2023-S25,26-AhmedHassan & HassanMorad-20210755-ToffeeSDS-Code.1.0/CS251-2023-S25,26-AhmedHassan & HassanMorad-20210755-ToffeeSDS-Code.1.0 .docx
+++ b/CS251-2023-S25,26-AhmedHassan & HassanMorad-20210755-ToffeeSDS-Code.1.0/CS251-2023-S25,26-AhmedHassan & HassanMorad-20210755-ToffeeSDS-Code.1.0 .docx
@@ -341,6 +341,8 @@
         </w:drawing>
       </w:r>
     </w:p>
+    <w:bookmarkStart w:id="0" w:name="_Hlk119518511"/>
+    <w:bookmarkEnd w:id="0"/>
     <w:p>
       <w:pPr>
         <w:rPr>
@@ -349,8 +351,6 @@
           <w:szCs w:val="28"/>
         </w:rPr>
       </w:pPr>
-      <w:bookmarkStart w:id="0" w:name="_Hlk119518511"/>
-      <w:bookmarkEnd w:id="0"/>
       <w:r>
         <w:rPr>
           <w:rFonts w:cstheme="minorHAnsi"/>
@@ -2054,8 +2054,6 @@
           <w:color w:val="FFFFFF" w:themeColor="background1"/>
         </w:rPr>
       </w:pPr>
-      <w:bookmarkStart w:id="1" w:name="_GoBack"/>
-      <w:bookmarkEnd w:id="1"/>
     </w:p>
     <w:p>
       <w:pPr>
@@ -2104,35 +2102,7 @@
           <w:rFonts w:cstheme="minorHAnsi"/>
           <w:sz w:val="26"/>
           <w:szCs w:val="26"/>
-          <w:lang w:eastAsia="en-GB"/>
-        </w:rPr>
-      </w:pPr>
-    </w:p>
-    <w:p>
-      <w:pPr>
-        <w:rPr>
-          <w:rFonts w:cstheme="minorHAnsi"/>
-          <w:sz w:val="26"/>
-          <w:szCs w:val="26"/>
-          <w:lang w:eastAsia="en-GB"/>
-        </w:rPr>
-      </w:pPr>
-      <w:r>
-        <w:rPr>
-          <w:rFonts w:cstheme="minorHAnsi"/>
-          <w:sz w:val="26"/>
-          <w:szCs w:val="26"/>
-          <w:lang w:eastAsia="en-GB"/>
-        </w:rPr>
-        <w:t xml:space="preserve">20210492: </w:t>
-      </w:r>
-    </w:p>
-    <w:p>
-      <w:pPr>
-        <w:rPr>
-          <w:rFonts w:cstheme="minorHAnsi"/>
-          <w:sz w:val="26"/>
-          <w:szCs w:val="26"/>
+          <w:rtl/>
           <w:lang w:eastAsia="en-GB"/>
         </w:rPr>
       </w:pPr>
@@ -2147,18 +2117,674 @@
           <w:lang w:eastAsia="en-GB"/>
         </w:rPr>
       </w:pPr>
-      <w:r>
+    </w:p>
+    <w:p>
+      <w:pPr>
+        <w:rPr>
+          <w:rFonts w:cstheme="minorHAnsi"/>
+          <w:sz w:val="26"/>
+          <w:szCs w:val="26"/>
+          <w:rtl/>
+          <w:lang w:eastAsia="en-GB"/>
+        </w:rPr>
+      </w:pPr>
+    </w:p>
+    <w:p>
+      <w:pPr>
+        <w:rPr>
+          <w:rFonts w:cstheme="minorHAnsi"/>
+          <w:sz w:val="26"/>
+          <w:szCs w:val="26"/>
+          <w:rtl/>
+          <w:lang w:eastAsia="en-GB"/>
+        </w:rPr>
+      </w:pPr>
+    </w:p>
+    <w:p>
+      <w:pPr>
+        <w:rPr>
+          <w:rFonts w:cstheme="minorHAnsi"/>
+          <w:sz w:val="26"/>
+          <w:szCs w:val="26"/>
+          <w:rtl/>
+          <w:lang w:eastAsia="en-GB"/>
+        </w:rPr>
+      </w:pPr>
+    </w:p>
+    <w:p>
+      <w:pPr>
+        <w:rPr>
+          <w:rFonts w:cstheme="minorHAnsi"/>
+          <w:sz w:val="26"/>
+          <w:szCs w:val="26"/>
+          <w:rtl/>
+          <w:lang w:eastAsia="en-GB"/>
+        </w:rPr>
+      </w:pPr>
+    </w:p>
+    <w:p>
+      <w:pPr>
+        <w:rPr>
+          <w:rFonts w:cstheme="minorHAnsi"/>
+          <w:sz w:val="26"/>
+          <w:szCs w:val="26"/>
+          <w:rtl/>
+          <w:lang w:eastAsia="en-GB"/>
+        </w:rPr>
+      </w:pPr>
+    </w:p>
+    <w:p>
+      <w:pPr>
+        <w:rPr>
+          <w:rFonts w:cstheme="minorHAnsi"/>
+          <w:sz w:val="26"/>
+          <w:szCs w:val="26"/>
+          <w:rtl/>
+          <w:lang w:eastAsia="en-GB"/>
+        </w:rPr>
+      </w:pPr>
+    </w:p>
+    <w:p>
+      <w:pPr>
+        <w:rPr>
+          <w:rFonts w:cstheme="minorHAnsi"/>
+          <w:sz w:val="26"/>
+          <w:szCs w:val="26"/>
+          <w:rtl/>
+          <w:lang w:eastAsia="en-GB"/>
+        </w:rPr>
+      </w:pPr>
+    </w:p>
+    <w:p>
+      <w:pPr>
+        <w:rPr>
+          <w:rFonts w:cstheme="minorHAnsi"/>
+          <w:sz w:val="26"/>
+          <w:szCs w:val="26"/>
+          <w:rtl/>
+          <w:lang w:eastAsia="en-GB"/>
+        </w:rPr>
+      </w:pPr>
+    </w:p>
+    <w:p>
+      <w:pPr>
+        <w:rPr>
+          <w:rFonts w:cstheme="minorHAnsi"/>
+          <w:sz w:val="26"/>
+          <w:szCs w:val="26"/>
+          <w:rtl/>
+          <w:lang w:eastAsia="en-GB"/>
+        </w:rPr>
+      </w:pPr>
+    </w:p>
+    <w:p>
+      <w:pPr>
+        <w:rPr>
+          <w:rFonts w:cstheme="minorHAnsi"/>
+          <w:sz w:val="26"/>
+          <w:szCs w:val="26"/>
+          <w:rtl/>
+          <w:lang w:eastAsia="en-GB"/>
+        </w:rPr>
+      </w:pPr>
+    </w:p>
+    <w:p>
+      <w:pPr>
+        <w:rPr>
+          <w:rFonts w:cstheme="minorHAnsi"/>
+          <w:sz w:val="26"/>
+          <w:szCs w:val="26"/>
+          <w:rtl/>
+          <w:lang w:eastAsia="en-GB"/>
+        </w:rPr>
+      </w:pPr>
+    </w:p>
+    <w:p>
+      <w:pPr>
+        <w:rPr>
+          <w:rFonts w:cstheme="minorHAnsi"/>
+          <w:sz w:val="26"/>
+          <w:szCs w:val="26"/>
+          <w:rtl/>
+          <w:lang w:eastAsia="en-GB"/>
+        </w:rPr>
+      </w:pPr>
+    </w:p>
+    <w:p>
+      <w:pPr>
+        <w:rPr>
+          <w:rFonts w:cstheme="minorHAnsi"/>
+          <w:sz w:val="26"/>
+          <w:szCs w:val="26"/>
+          <w:rtl/>
+          <w:lang w:eastAsia="en-GB"/>
+        </w:rPr>
+      </w:pPr>
+    </w:p>
+    <w:p>
+      <w:pPr>
+        <w:rPr>
+          <w:rFonts w:cstheme="minorHAnsi"/>
+          <w:sz w:val="26"/>
+          <w:szCs w:val="26"/>
+          <w:rtl/>
+          <w:lang w:eastAsia="en-GB"/>
+        </w:rPr>
+      </w:pPr>
+    </w:p>
+    <w:p>
+      <w:pPr>
+        <w:rPr>
+          <w:rFonts w:cstheme="minorHAnsi"/>
+          <w:sz w:val="26"/>
+          <w:szCs w:val="26"/>
+          <w:rtl/>
+          <w:lang w:eastAsia="en-GB"/>
+        </w:rPr>
+      </w:pPr>
+    </w:p>
+    <w:p>
+      <w:pPr>
+        <w:rPr>
+          <w:rFonts w:cstheme="minorHAnsi"/>
+          <w:sz w:val="26"/>
+          <w:szCs w:val="26"/>
+          <w:rtl/>
+          <w:lang w:eastAsia="en-GB"/>
+        </w:rPr>
+      </w:pPr>
+    </w:p>
+    <w:p>
+      <w:pPr>
+        <w:rPr>
+          <w:rFonts w:cstheme="minorHAnsi"/>
+          <w:sz w:val="26"/>
+          <w:szCs w:val="26"/>
+          <w:rtl/>
+          <w:lang w:eastAsia="en-GB"/>
+        </w:rPr>
+      </w:pPr>
+    </w:p>
+    <w:p>
+      <w:pPr>
+        <w:rPr>
+          <w:rFonts w:cstheme="minorHAnsi"/>
+          <w:sz w:val="26"/>
+          <w:szCs w:val="26"/>
+          <w:rtl/>
+          <w:lang w:eastAsia="en-GB"/>
+        </w:rPr>
+      </w:pPr>
+    </w:p>
+    <w:p>
+      <w:pPr>
+        <w:rPr>
+          <w:rFonts w:cstheme="minorHAnsi"/>
+          <w:sz w:val="26"/>
+          <w:szCs w:val="26"/>
+          <w:rtl/>
+          <w:lang w:eastAsia="en-GB"/>
+        </w:rPr>
+      </w:pPr>
+    </w:p>
+    <w:p>
+      <w:pPr>
+        <w:rPr>
+          <w:rFonts w:cstheme="minorHAnsi"/>
+          <w:sz w:val="26"/>
+          <w:szCs w:val="26"/>
+          <w:rtl/>
+          <w:lang w:eastAsia="en-GB"/>
+        </w:rPr>
+      </w:pPr>
+    </w:p>
+    <w:p>
+      <w:pPr>
+        <w:rPr>
+          <w:rFonts w:cstheme="minorHAnsi"/>
+          <w:sz w:val="26"/>
+          <w:szCs w:val="26"/>
+          <w:rtl/>
+          <w:lang w:eastAsia="en-GB"/>
+        </w:rPr>
+      </w:pPr>
+    </w:p>
+    <w:p>
+      <w:pPr>
         <w:rPr>
           <w:rFonts w:cstheme="minorHAnsi"/>
           <w:sz w:val="26"/>
           <w:szCs w:val="26"/>
           <w:lang w:eastAsia="en-GB"/>
         </w:rPr>
+      </w:pPr>
+    </w:p>
+    <w:p>
+      <w:pPr>
+        <w:rPr>
+          <w:rFonts w:cstheme="minorHAnsi"/>
+          <w:sz w:val="26"/>
+          <w:szCs w:val="26"/>
+          <w:lang w:eastAsia="en-GB"/>
+        </w:rPr>
+      </w:pPr>
+      <w:r>
+        <w:rPr>
+          <w:rFonts w:cstheme="minorHAnsi"/>
+          <w:sz w:val="26"/>
+          <w:szCs w:val="26"/>
+          <w:lang w:eastAsia="en-GB"/>
+        </w:rPr>
+        <w:lastRenderedPageBreak/>
+        <w:t xml:space="preserve">20210492: </w:t>
+      </w:r>
+    </w:p>
+    <w:p>
+      <w:pPr>
+        <w:jc w:val="center"/>
+        <w:rPr>
+          <w:rFonts w:cstheme="minorHAnsi"/>
+          <w:sz w:val="26"/>
+          <w:szCs w:val="26"/>
+          <w:lang w:eastAsia="en-GB"/>
+        </w:rPr>
+      </w:pPr>
+      <w:r>
+        <w:rPr>
+          <w:noProof/>
+        </w:rPr>
+        <w:drawing>
+          <wp:inline distT="0" distB="0" distL="0" distR="0" wp14:anchorId="334C05B6" wp14:editId="297BCDAB">
+            <wp:extent cx="1397000" cy="694321"/>
+            <wp:effectExtent l="0" t="0" r="0" b="0"/>
+            <wp:docPr id="2" name="Picture 2" descr="i.pcmag.com/imagery/reviews/05x5Bbb5eyQ02U5PGuW..."/>
+            <wp:cNvGraphicFramePr>
+              <a:graphicFrameLocks xmlns:a="http://schemas.openxmlformats.org/drawingml/2006/main" noChangeAspect="1"/>
+            </wp:cNvGraphicFramePr>
+            <a:graphic xmlns:a="http://schemas.openxmlformats.org/drawingml/2006/main">
+              <a:graphicData uri="http://schemas.openxmlformats.org/drawingml/2006/picture">
+                <pic:pic xmlns:pic="http://schemas.openxmlformats.org/drawingml/2006/picture">
+                  <pic:nvPicPr>
+                    <pic:cNvPr id="0" name="Picture 1" descr="i.pcmag.com/imagery/reviews/05x5Bbb5eyQ02U5PGuW..."/>
+                    <pic:cNvPicPr>
+                      <a:picLocks noChangeAspect="1" noChangeArrowheads="1"/>
+                    </pic:cNvPicPr>
+                  </pic:nvPicPr>
+                  <pic:blipFill>
+                    <a:blip r:embed="rId13" cstate="print">
+                      <a:extLst>
+                        <a:ext uri="{28A0092B-C50C-407E-A947-70E740481C1C}">
+                          <a14:useLocalDpi xmlns:a14="http://schemas.microsoft.com/office/drawing/2010/main" val="0"/>
+                        </a:ext>
+                      </a:extLst>
+                    </a:blip>
+                    <a:srcRect/>
+                    <a:stretch>
+                      <a:fillRect/>
+                    </a:stretch>
+                  </pic:blipFill>
+                  <pic:spPr bwMode="auto">
+                    <a:xfrm>
+                      <a:off x="0" y="0"/>
+                      <a:ext cx="1408286" cy="699930"/>
+                    </a:xfrm>
+                    <a:prstGeom prst="rect">
+                      <a:avLst/>
+                    </a:prstGeom>
+                    <a:noFill/>
+                    <a:ln>
+                      <a:noFill/>
+                    </a:ln>
+                  </pic:spPr>
+                </pic:pic>
+              </a:graphicData>
+            </a:graphic>
+          </wp:inline>
+        </w:drawing>
+      </w:r>
+    </w:p>
+    <w:p>
+      <w:pPr>
+        <w:rPr>
+          <w:sz w:val="24"/>
+          <w:szCs w:val="24"/>
+        </w:rPr>
+      </w:pPr>
+      <w:r>
+        <w:rPr>
+          <w:sz w:val="24"/>
+          <w:szCs w:val="24"/>
+          <w:lang w:bidi="ar-EG"/>
+        </w:rPr>
+        <w:t xml:space="preserve">One of the tools </w:t>
+      </w:r>
+      <w:r>
+        <w:rPr>
+          <w:sz w:val="24"/>
+          <w:szCs w:val="24"/>
+          <w:lang w:bidi="ar-EG"/>
+        </w:rPr>
+        <w:t xml:space="preserve">mentioned </w:t>
+      </w:r>
+      <w:r>
+        <w:rPr>
+          <w:sz w:val="24"/>
+          <w:szCs w:val="24"/>
+          <w:lang w:bidi="ar-EG"/>
+        </w:rPr>
+        <w:t xml:space="preserve">in </w:t>
+      </w:r>
+      <w:r>
+        <w:rPr>
+          <w:sz w:val="24"/>
+          <w:szCs w:val="24"/>
+        </w:rPr>
+        <w:t xml:space="preserve">Technology Radar website was </w:t>
+      </w:r>
+      <w:r>
+        <w:rPr>
+          <w:b/>
+          <w:bCs/>
+          <w:sz w:val="24"/>
+          <w:szCs w:val="24"/>
+        </w:rPr>
+        <w:t>Obsidian</w:t>
+      </w:r>
+      <w:r>
+        <w:rPr>
+          <w:sz w:val="24"/>
+          <w:szCs w:val="24"/>
+        </w:rPr>
+        <w:t>. It got my attention as</w:t>
+      </w:r>
+      <w:r>
+        <w:rPr>
+          <w:b/>
+          <w:bCs/>
+          <w:sz w:val="24"/>
+          <w:szCs w:val="24"/>
+        </w:rPr>
+        <w:t xml:space="preserve"> </w:t>
+      </w:r>
+      <w:r>
+        <w:rPr>
+          <w:sz w:val="24"/>
+          <w:szCs w:val="24"/>
+        </w:rPr>
+        <w:t xml:space="preserve">especially in our career as new technologies and ideas come to line to keep yourself dated to these updates you should have a place to keep track of your knowledge. Yet it is used </w:t>
+      </w:r>
+      <w:r>
+        <w:rPr>
+          <w:sz w:val="24"/>
+          <w:szCs w:val="24"/>
+        </w:rPr>
+        <w:t xml:space="preserve">for a wide range of purposes, including personal note-taking, project management, academic research, and knowledge sharing within organizations. </w:t>
+      </w:r>
+    </w:p>
+    <w:p>
+      <w:pPr>
+        <w:rPr>
+          <w:sz w:val="24"/>
+          <w:szCs w:val="24"/>
+        </w:rPr>
+      </w:pPr>
+      <w:r>
+        <w:rPr>
+          <w:sz w:val="24"/>
+          <w:szCs w:val="24"/>
+        </w:rPr>
+        <w:t xml:space="preserve">Obsidian is a note taking software </w:t>
+      </w:r>
+      <w:r>
+        <w:rPr>
+          <w:sz w:val="24"/>
+          <w:szCs w:val="24"/>
+        </w:rPr>
+        <w:t>that allow</w:t>
+      </w:r>
+      <w:r>
+        <w:rPr>
+          <w:sz w:val="24"/>
+          <w:szCs w:val="24"/>
+        </w:rPr>
+        <w:t>s</w:t>
+      </w:r>
+      <w:r>
+        <w:rPr>
+          <w:sz w:val="24"/>
+          <w:szCs w:val="24"/>
+        </w:rPr>
+        <w:t xml:space="preserve"> connecting of notes to create knowledge graphs and store the notes as plain markdown files in a local directory</w:t>
+      </w:r>
+      <w:r>
+        <w:rPr>
+          <w:sz w:val="24"/>
+          <w:szCs w:val="24"/>
+        </w:rPr>
+        <w:t xml:space="preserve"> in a device</w:t>
+      </w:r>
+      <w:r>
+        <w:rPr>
+          <w:sz w:val="24"/>
+          <w:szCs w:val="24"/>
+        </w:rPr>
+        <w:t xml:space="preserve">, allowing the user to keep their data. </w:t>
+      </w:r>
+      <w:r>
+        <w:rPr>
+          <w:sz w:val="24"/>
+          <w:szCs w:val="24"/>
+        </w:rPr>
+        <w:t>Therefore, its</w:t>
+      </w:r>
+      <w:r>
+        <w:rPr>
+          <w:sz w:val="24"/>
+          <w:szCs w:val="24"/>
+        </w:rPr>
+        <w:t xml:space="preserve"> tools help users organize and link their notes in a flexible, nonlinear way</w:t>
+      </w:r>
+      <w:r>
+        <w:rPr>
+          <w:sz w:val="24"/>
+          <w:szCs w:val="24"/>
+        </w:rPr>
+        <w:t>.</w:t>
+      </w:r>
+    </w:p>
+    <w:p>
+      <w:pPr>
+        <w:rPr>
+          <w:sz w:val="24"/>
+          <w:szCs w:val="24"/>
+        </w:rPr>
+      </w:pPr>
+      <w:r>
+        <w:rPr>
+          <w:sz w:val="24"/>
+          <w:szCs w:val="24"/>
+        </w:rPr>
+        <w:t xml:space="preserve">Through my research about it and trial to the application software I’ve found several features that makes it different and worth trying such as it treats the notes written as a database, consequently I can search easily through the notes about a data or either filter or sort it. Moreover, while using the application to write a new note I can easily refer to several old notes in other windows vertically or </w:t>
+      </w:r>
+      <w:r>
+        <w:rPr>
+          <w:sz w:val="24"/>
+          <w:szCs w:val="24"/>
+        </w:rPr>
+        <w:t>horizontal</w:t>
+      </w:r>
+      <w:r>
+        <w:rPr>
+          <w:sz w:val="24"/>
+          <w:szCs w:val="24"/>
+        </w:rPr>
+        <w:t xml:space="preserve">ly. Similarly, a well feature obsidian has is the graph view, it presents a knowledge graph of all the notes in the application showing their relation and links between them. </w:t>
+      </w:r>
+      <w:r>
+        <w:rPr>
+          <w:sz w:val="24"/>
+          <w:szCs w:val="24"/>
+        </w:rPr>
+        <w:t xml:space="preserve">It’s </w:t>
+      </w:r>
+      <w:r>
+        <w:rPr>
+          <w:sz w:val="24"/>
+          <w:szCs w:val="24"/>
+        </w:rPr>
+        <w:t xml:space="preserve">a </w:t>
+      </w:r>
+      <w:r>
+        <w:rPr>
+          <w:sz w:val="24"/>
+          <w:szCs w:val="24"/>
+        </w:rPr>
+        <w:t>useful</w:t>
+      </w:r>
+      <w:r>
+        <w:rPr>
+          <w:sz w:val="24"/>
+          <w:szCs w:val="24"/>
+        </w:rPr>
+        <w:t xml:space="preserve"> feature</w:t>
+      </w:r>
+      <w:r>
+        <w:rPr>
+          <w:sz w:val="24"/>
+          <w:szCs w:val="24"/>
+        </w:rPr>
+        <w:t xml:space="preserve"> if you want to explore related themes and notes.</w:t>
+      </w:r>
+      <w:r>
+        <w:rPr>
+          <w:sz w:val="24"/>
+          <w:szCs w:val="24"/>
+        </w:rPr>
+        <w:t xml:space="preserve"> Similarly, the </w:t>
+      </w:r>
+      <w:r>
+        <w:rPr>
+          <w:sz w:val="24"/>
+          <w:szCs w:val="24"/>
+        </w:rPr>
+        <w:t>command palette, found in the sidebar</w:t>
+      </w:r>
+      <w:r>
+        <w:rPr>
+          <w:sz w:val="24"/>
+          <w:szCs w:val="24"/>
+        </w:rPr>
+        <w:t xml:space="preserve"> of the application allows running serval commands on the file and the application.</w:t>
+      </w:r>
+    </w:p>
+    <w:p>
+      <w:pPr>
+        <w:rPr>
+          <w:sz w:val="24"/>
+          <w:szCs w:val="24"/>
+        </w:rPr>
+      </w:pPr>
+    </w:p>
+    <w:p>
+      <w:pPr>
+        <w:rPr>
+          <w:sz w:val="24"/>
+          <w:szCs w:val="24"/>
+        </w:rPr>
+      </w:pPr>
+      <w:r>
+        <w:rPr>
+          <w:sz w:val="24"/>
+          <w:szCs w:val="24"/>
+        </w:rPr>
+        <w:t xml:space="preserve">On the other hand, obsidian is customizable software as it gives the opportunity to the user to custom the theme he likes and fell comfortable in, also adding any plugins and extensions. In spite of taking space of the user device, it has a great aspect of privacy and security as it stores all the notes locally on user’s device, ensuring the privacy of the data entered. Also, it has the feature of live preview mode as some users would like to publish the notes on their blogs or wikis or even share it with </w:t>
+      </w:r>
+      <w:proofErr w:type="gramStart"/>
+      <w:r>
+        <w:rPr>
+          <w:sz w:val="24"/>
+          <w:szCs w:val="24"/>
+        </w:rPr>
+        <w:t>their</w:t>
+      </w:r>
+      <w:proofErr w:type="gramEnd"/>
+      <w:r>
+        <w:rPr>
+          <w:sz w:val="24"/>
+          <w:szCs w:val="24"/>
+        </w:rPr>
+        <w:t xml:space="preserve"> collogues. This mode shows how the formatted note would look like when published.</w:t>
+      </w:r>
+    </w:p>
+    <w:p>
+      <w:pPr>
+        <w:rPr>
+          <w:sz w:val="24"/>
+          <w:szCs w:val="24"/>
+        </w:rPr>
+      </w:pPr>
+    </w:p>
+    <w:p>
+      <w:pPr>
+        <w:rPr>
+          <w:sz w:val="24"/>
+          <w:szCs w:val="24"/>
+        </w:rPr>
+      </w:pPr>
+      <w:r>
+        <w:rPr>
+          <w:sz w:val="24"/>
+          <w:szCs w:val="24"/>
+        </w:rPr>
+        <w:t xml:space="preserve">To sum up, I had a </w:t>
+      </w:r>
+      <w:r>
+        <w:rPr>
+          <w:sz w:val="24"/>
+          <w:szCs w:val="24"/>
+        </w:rPr>
+        <w:t>good experience</w:t>
+      </w:r>
+      <w:r>
+        <w:rPr>
+          <w:sz w:val="24"/>
+          <w:szCs w:val="24"/>
+        </w:rPr>
+        <w:t xml:space="preserve"> tying obsidian and I would highly recommend to any student or a worker looking for a note taking tool that provides a flexible process of note taking with organizing and visualizing features. Especially the idea of the markdown support and privacy options makes it different f</w:t>
+      </w:r>
+      <w:bookmarkStart w:id="1" w:name="_GoBack"/>
+      <w:bookmarkEnd w:id="1"/>
+      <w:r>
+        <w:rPr>
+          <w:sz w:val="24"/>
+          <w:szCs w:val="24"/>
+        </w:rPr>
+        <w:t xml:space="preserve">rom other similar applications. </w:t>
+      </w:r>
+    </w:p>
+    <w:p>
+      <w:pPr>
+        <w:rPr>
+          <w:rFonts w:cstheme="minorHAnsi"/>
+          <w:sz w:val="26"/>
+          <w:szCs w:val="26"/>
+          <w:rtl/>
+          <w:lang w:eastAsia="en-GB"/>
+        </w:rPr>
+      </w:pPr>
+      <w:r>
+        <w:rPr>
+          <w:rFonts w:cstheme="minorHAnsi"/>
+          <w:sz w:val="26"/>
+          <w:szCs w:val="26"/>
+          <w:lang w:eastAsia="en-GB"/>
+        </w:rPr>
+        <w:lastRenderedPageBreak/>
         <w:t xml:space="preserve">20210155: </w:t>
       </w:r>
     </w:p>
     <w:sectPr>
-      <w:footerReference w:type="default" r:id="rId13"/>
+      <w:footerReference w:type="default" r:id="rId14"/>
       <w:pgSz w:w="12240" w:h="15840"/>
       <w:pgMar w:top="1440" w:right="1440" w:bottom="1440" w:left="1440" w:header="720" w:footer="720" w:gutter="0"/>
       <w:pgBorders w:offsetFrom="page">
@@ -7596,7 +8222,7 @@
 </file>
 
 <file path=customXml/itemProps1.xml><?xml version="1.0" encoding="utf-8"?>
-<ds:datastoreItem xmlns:ds="http://schemas.openxmlformats.org/officeDocument/2006/customXml" ds:itemID="{35B8C1C1-D9DF-4F27-8B62-0C0E1FDEB72C}">
+<ds:datastoreItem xmlns:ds="http://schemas.openxmlformats.org/officeDocument/2006/customXml" ds:itemID="{BB7FDBFC-1A8C-4CD4-B6AC-597502E7E6F8}">
   <ds:schemaRefs>
     <ds:schemaRef ds:uri="http://schemas.openxmlformats.org/officeDocument/2006/bibliography"/>
   </ds:schemaRefs>

</xml_diff>